<commit_message>
Next commit for the SQL Assignment where the table issues were resolved
</commit_message>
<xml_diff>
--- a/ERD Folder/ERD.docx
+++ b/ERD Folder/ERD.docx
@@ -38,9 +38,9 @@
     <w:p>
       <w:r>
         <w:drawing>
-          <wp:inline distT="0" distB="0" distL="0" distR="0" wp14:anchorId="1092FFF7" wp14:editId="01F912EA">
-            <wp:extent cx="5943600" cy="4029075"/>
-            <wp:effectExtent l="0" t="0" r="0" b="9525"/>
+          <wp:inline distT="0" distB="0" distL="0" distR="0" wp14:anchorId="7C88DFE5" wp14:editId="39DC4204">
+            <wp:extent cx="7757160" cy="4187825"/>
+            <wp:effectExtent l="0" t="0" r="0" b="3175"/>
             <wp:docPr id="1" name="Picture 1" descr="Graphical user interface, text, application, chat or text message&#10;&#10;Description automatically generated"/>
             <wp:cNvGraphicFramePr>
               <a:graphicFrameLocks xmlns:a="http://schemas.openxmlformats.org/drawingml/2006/main" noChangeAspect="1"/>
@@ -61,7 +61,7 @@
                   <pic:spPr>
                     <a:xfrm>
                       <a:off x="0" y="0"/>
-                      <a:ext cx="5943600" cy="4029075"/>
+                      <a:ext cx="7779214" cy="4199731"/>
                     </a:xfrm>
                     <a:prstGeom prst="rect">
                       <a:avLst/>

</xml_diff>

<commit_message>
Next commit for the SQL Assignment after data load was performed
</commit_message>
<xml_diff>
--- a/ERD Folder/ERD.docx
+++ b/ERD Folder/ERD.docx
@@ -38,9 +38,9 @@
     <w:p>
       <w:r>
         <w:drawing>
-          <wp:inline distT="0" distB="0" distL="0" distR="0" wp14:anchorId="7C88DFE5" wp14:editId="39DC4204">
-            <wp:extent cx="7757160" cy="4187825"/>
-            <wp:effectExtent l="0" t="0" r="0" b="3175"/>
+          <wp:inline distT="0" distB="0" distL="0" distR="0" wp14:anchorId="7B7082F4" wp14:editId="447DE3BF">
+            <wp:extent cx="8229600" cy="4664710"/>
+            <wp:effectExtent l="0" t="0" r="0" b="2540"/>
             <wp:docPr id="1" name="Picture 1" descr="Graphical user interface, text, application, chat or text message&#10;&#10;Description automatically generated"/>
             <wp:cNvGraphicFramePr>
               <a:graphicFrameLocks xmlns:a="http://schemas.openxmlformats.org/drawingml/2006/main" noChangeAspect="1"/>
@@ -61,7 +61,7 @@
                   <pic:spPr>
                     <a:xfrm>
                       <a:off x="0" y="0"/>
-                      <a:ext cx="7779214" cy="4199731"/>
+                      <a:ext cx="8229600" cy="4664710"/>
                     </a:xfrm>
                     <a:prstGeom prst="rect">
                       <a:avLst/>

</xml_diff>